<commit_message>
updates to list of electronic tutes
</commit_message>
<xml_diff>
--- a/Course_Material/Electronics/101/Detailed_List_v0.171.docx
+++ b/Course_Material/Electronics/101/Detailed_List_v0.171.docx
@@ -1635,7 +1635,59 @@
           <w:szCs w:val="22"/>
           <w:lang w:eastAsia="en-US"/>
         </w:rPr>
-        <w:t xml:space="preserve">This uses the rotation / roll block. </w:t>
+        <w:t>This uses the rotation / roll block</w:t>
+      </w:r>
+      <w:r>
+        <w:rPr>
+          <w:rFonts w:ascii="Calibri" w:eastAsia="Times New Roman" w:hAnsi="Calibri" w:cs="Calibri"/>
+          <w:color w:val="1F497D"/>
+          <w:sz w:val="22"/>
+          <w:szCs w:val="22"/>
+          <w:lang w:eastAsia="en-US"/>
+        </w:rPr>
+        <w:t xml:space="preserve"> within </w:t>
+      </w:r>
+      <w:proofErr w:type="spellStart"/>
+      <w:r>
+        <w:rPr>
+          <w:rFonts w:ascii="Calibri" w:eastAsia="Times New Roman" w:hAnsi="Calibri" w:cs="Calibri"/>
+          <w:color w:val="1F497D"/>
+          <w:sz w:val="22"/>
+          <w:szCs w:val="22"/>
+          <w:lang w:eastAsia="en-US"/>
+        </w:rPr>
+        <w:t>MakeCode</w:t>
+      </w:r>
+      <w:proofErr w:type="spellEnd"/>
+      <w:r>
+        <w:rPr>
+          <w:rFonts w:ascii="Calibri" w:eastAsia="Times New Roman" w:hAnsi="Calibri" w:cs="Calibri"/>
+          <w:color w:val="1F497D"/>
+          <w:sz w:val="22"/>
+          <w:szCs w:val="22"/>
+          <w:lang w:eastAsia="en-US"/>
+        </w:rPr>
+        <w:t>.</w:t>
+      </w:r>
+      <w:r>
+        <w:rPr>
+          <w:rFonts w:ascii="Calibri" w:eastAsia="Times New Roman" w:hAnsi="Calibri" w:cs="Calibri"/>
+          <w:color w:val="1F497D"/>
+          <w:sz w:val="22"/>
+          <w:szCs w:val="22"/>
+          <w:lang w:eastAsia="en-US"/>
+        </w:rPr>
+        <w:t xml:space="preserve"> The game is called Walking the Plank. </w:t>
+      </w:r>
+      <w:r>
+        <w:rPr>
+          <w:rFonts w:ascii="Calibri" w:eastAsia="Times New Roman" w:hAnsi="Calibri" w:cs="Calibri"/>
+          <w:color w:val="1F497D"/>
+          <w:sz w:val="22"/>
+          <w:szCs w:val="22"/>
+          <w:lang w:eastAsia="en-US"/>
+        </w:rPr>
+        <w:t xml:space="preserve"> </w:t>
       </w:r>
     </w:p>
     <w:p>
@@ -1661,6 +1713,152 @@
           <w:szCs w:val="22"/>
           <w:lang w:eastAsia="en-US"/>
         </w:rPr>
+        <w:t>The c</w:t>
+      </w:r>
+      <w:r>
+        <w:rPr>
+          <w:rFonts w:ascii="Calibri" w:eastAsia="Times New Roman" w:hAnsi="Calibri" w:cs="Calibri"/>
+          <w:color w:val="1F497D"/>
+          <w:sz w:val="22"/>
+          <w:szCs w:val="22"/>
+          <w:lang w:eastAsia="en-US"/>
+        </w:rPr>
+        <w:t xml:space="preserve">hild puts the </w:t>
+      </w:r>
+      <w:proofErr w:type="spellStart"/>
+      <w:r>
+        <w:rPr>
+          <w:rFonts w:ascii="Calibri" w:eastAsia="Times New Roman" w:hAnsi="Calibri" w:cs="Calibri"/>
+          <w:color w:val="1F497D"/>
+          <w:sz w:val="22"/>
+          <w:szCs w:val="22"/>
+          <w:lang w:eastAsia="en-US"/>
+        </w:rPr>
+        <w:t>microbit</w:t>
+      </w:r>
+      <w:proofErr w:type="spellEnd"/>
+      <w:r>
+        <w:rPr>
+          <w:rFonts w:ascii="Calibri" w:eastAsia="Times New Roman" w:hAnsi="Calibri" w:cs="Calibri"/>
+          <w:color w:val="1F497D"/>
+          <w:sz w:val="22"/>
+          <w:szCs w:val="22"/>
+          <w:lang w:eastAsia="en-US"/>
+        </w:rPr>
+        <w:t xml:space="preserve"> on the other side of the </w:t>
+      </w:r>
+      <w:r>
+        <w:rPr>
+          <w:rFonts w:ascii="Calibri" w:eastAsia="Times New Roman" w:hAnsi="Calibri" w:cs="Calibri"/>
+          <w:color w:val="1F497D"/>
+          <w:sz w:val="22"/>
+          <w:szCs w:val="22"/>
+          <w:lang w:eastAsia="en-US"/>
+        </w:rPr>
+        <w:t>palm</w:t>
+      </w:r>
+      <w:r>
+        <w:rPr>
+          <w:rFonts w:ascii="Calibri" w:eastAsia="Times New Roman" w:hAnsi="Calibri" w:cs="Calibri"/>
+          <w:color w:val="1F497D"/>
+          <w:sz w:val="22"/>
+          <w:szCs w:val="22"/>
+          <w:lang w:eastAsia="en-US"/>
+        </w:rPr>
+        <w:t xml:space="preserve"> and</w:t>
+      </w:r>
+      <w:r>
+        <w:rPr>
+          <w:rFonts w:ascii="Calibri" w:eastAsia="Times New Roman" w:hAnsi="Calibri" w:cs="Calibri"/>
+          <w:color w:val="1F497D"/>
+          <w:sz w:val="22"/>
+          <w:szCs w:val="22"/>
+          <w:lang w:eastAsia="en-US"/>
+        </w:rPr>
+        <w:t xml:space="preserve"> is made to walk</w:t>
+      </w:r>
+      <w:r>
+        <w:rPr>
+          <w:rFonts w:ascii="Calibri" w:eastAsia="Times New Roman" w:hAnsi="Calibri" w:cs="Calibri"/>
+          <w:color w:val="1F497D"/>
+          <w:sz w:val="22"/>
+          <w:szCs w:val="22"/>
+          <w:lang w:eastAsia="en-US"/>
+        </w:rPr>
+        <w:t xml:space="preserve"> around the room</w:t>
+      </w:r>
+      <w:r>
+        <w:rPr>
+          <w:rFonts w:ascii="Calibri" w:eastAsia="Times New Roman" w:hAnsi="Calibri" w:cs="Calibri"/>
+          <w:color w:val="1F497D"/>
+          <w:sz w:val="22"/>
+          <w:szCs w:val="22"/>
+          <w:lang w:eastAsia="en-US"/>
+        </w:rPr>
+        <w:t xml:space="preserve">. </w:t>
+      </w:r>
+    </w:p>
+    <w:p>
+      <w:pPr>
+        <w:numPr>
+          <w:ilvl w:val="2"/>
+          <w:numId w:val="1"/>
+        </w:numPr>
+        <w:spacing w:before="100" w:beforeAutospacing="1" w:after="100" w:afterAutospacing="1"/>
+        <w:rPr>
+          <w:rFonts w:ascii="Calibri" w:eastAsia="Times New Roman" w:hAnsi="Calibri" w:cs="Calibri"/>
+          <w:color w:val="1F497D"/>
+          <w:sz w:val="22"/>
+          <w:szCs w:val="22"/>
+          <w:lang w:eastAsia="en-US"/>
+        </w:rPr>
+      </w:pPr>
+      <w:r>
+        <w:rPr>
+          <w:rFonts w:ascii="Calibri" w:eastAsia="Times New Roman" w:hAnsi="Calibri" w:cs="Calibri"/>
+          <w:color w:val="1F497D"/>
+          <w:sz w:val="22"/>
+          <w:szCs w:val="22"/>
+          <w:lang w:eastAsia="en-US"/>
+        </w:rPr>
+        <w:t>The winner is the one who’s able to successfully navigate from one end of the room to the other without tilting the board</w:t>
+      </w:r>
+      <w:bookmarkStart w:id="0" w:name="_GoBack"/>
+      <w:bookmarkEnd w:id="0"/>
+      <w:r>
+        <w:rPr>
+          <w:rFonts w:ascii="Calibri" w:eastAsia="Times New Roman" w:hAnsi="Calibri" w:cs="Calibri"/>
+          <w:color w:val="1F497D"/>
+          <w:sz w:val="22"/>
+          <w:szCs w:val="22"/>
+          <w:lang w:eastAsia="en-US"/>
+        </w:rPr>
+        <w:t>.</w:t>
+      </w:r>
+    </w:p>
+    <w:p>
+      <w:pPr>
+        <w:numPr>
+          <w:ilvl w:val="2"/>
+          <w:numId w:val="1"/>
+        </w:numPr>
+        <w:spacing w:before="100" w:beforeAutospacing="1" w:after="100" w:afterAutospacing="1"/>
+        <w:rPr>
+          <w:rFonts w:ascii="Calibri" w:eastAsia="Times New Roman" w:hAnsi="Calibri" w:cs="Calibri"/>
+          <w:color w:val="1F497D"/>
+          <w:sz w:val="22"/>
+          <w:szCs w:val="22"/>
+          <w:lang w:eastAsia="en-US"/>
+        </w:rPr>
+      </w:pPr>
+      <w:r>
+        <w:rPr>
+          <w:rFonts w:ascii="Calibri" w:eastAsia="Times New Roman" w:hAnsi="Calibri" w:cs="Calibri"/>
+          <w:color w:val="1F497D"/>
+          <w:sz w:val="22"/>
+          <w:szCs w:val="22"/>
+          <w:lang w:eastAsia="en-US"/>
+        </w:rPr>
         <w:t xml:space="preserve">Click on button A to re-set the counter and start the game.  </w:t>
       </w:r>
     </w:p>
@@ -1687,29 +1885,8 @@
           <w:szCs w:val="22"/>
           <w:lang w:eastAsia="en-US"/>
         </w:rPr>
-        <w:t xml:space="preserve">Child puts the </w:t>
-      </w:r>
-      <w:proofErr w:type="spellStart"/>
-      <w:r>
-        <w:rPr>
-          <w:rFonts w:ascii="Calibri" w:eastAsia="Times New Roman" w:hAnsi="Calibri" w:cs="Calibri"/>
-          <w:color w:val="1F497D"/>
-          <w:sz w:val="22"/>
-          <w:szCs w:val="22"/>
-          <w:lang w:eastAsia="en-US"/>
-        </w:rPr>
-        <w:t>microbit</w:t>
-      </w:r>
-      <w:proofErr w:type="spellEnd"/>
-      <w:r>
-        <w:rPr>
-          <w:rFonts w:ascii="Calibri" w:eastAsia="Times New Roman" w:hAnsi="Calibri" w:cs="Calibri"/>
-          <w:color w:val="1F497D"/>
-          <w:sz w:val="22"/>
-          <w:szCs w:val="22"/>
-          <w:lang w:eastAsia="en-US"/>
-        </w:rPr>
-        <w:t xml:space="preserve"> on the other side of the hand (not the palm) and walks around the room</w:t>
+        <w:lastRenderedPageBreak/>
+        <w:t>If the child manages to walk around the room with spirit level remaining at 0 for 60 seconds they win the game</w:t>
       </w:r>
     </w:p>
     <w:p>
@@ -1735,33 +1912,6 @@
           <w:szCs w:val="22"/>
           <w:lang w:eastAsia="en-US"/>
         </w:rPr>
-        <w:t>If the child manages to walk around the room with spirit level remaining at 0 for 60 seconds they win the game</w:t>
-      </w:r>
-    </w:p>
-    <w:p>
-      <w:pPr>
-        <w:numPr>
-          <w:ilvl w:val="2"/>
-          <w:numId w:val="1"/>
-        </w:numPr>
-        <w:spacing w:before="100" w:beforeAutospacing="1" w:after="100" w:afterAutospacing="1"/>
-        <w:rPr>
-          <w:rFonts w:ascii="Calibri" w:eastAsia="Times New Roman" w:hAnsi="Calibri" w:cs="Calibri"/>
-          <w:color w:val="1F497D"/>
-          <w:sz w:val="22"/>
-          <w:szCs w:val="22"/>
-          <w:lang w:eastAsia="en-US"/>
-        </w:rPr>
-      </w:pPr>
-      <w:r>
-        <w:rPr>
-          <w:rFonts w:ascii="Calibri" w:eastAsia="Times New Roman" w:hAnsi="Calibri" w:cs="Calibri"/>
-          <w:color w:val="1F497D"/>
-          <w:sz w:val="22"/>
-          <w:szCs w:val="22"/>
-          <w:lang w:eastAsia="en-US"/>
-        </w:rPr>
-        <w:lastRenderedPageBreak/>
         <w:t xml:space="preserve">At the end of 60 seconds you display game over and win if the spirit level is still at 0. </w:t>
       </w:r>
     </w:p>
@@ -1946,47 +2096,7 @@
           <w:szCs w:val="22"/>
           <w:lang w:eastAsia="en-US"/>
         </w:rPr>
-        <w:t xml:space="preserve">Horizontal row </w:t>
-      </w:r>
-      <w:r>
-        <w:rPr>
-          <w:rFonts w:ascii="Calibri" w:eastAsia="Times New Roman" w:hAnsi="Calibri" w:cs="Calibri"/>
-          <w:color w:val="1F497D"/>
-          <w:sz w:val="22"/>
-          <w:szCs w:val="22"/>
-          <w:lang w:eastAsia="en-US"/>
-        </w:rPr>
-        <w:t>2</w:t>
-      </w:r>
-      <w:r>
-        <w:rPr>
-          <w:rFonts w:ascii="Calibri" w:eastAsia="Times New Roman" w:hAnsi="Calibri" w:cs="Calibri"/>
-          <w:color w:val="1F497D"/>
-          <w:sz w:val="22"/>
-          <w:szCs w:val="22"/>
-          <w:lang w:eastAsia="en-US"/>
-        </w:rPr>
-        <w:t xml:space="preserve"> - Declare two variables for x, y position. </w:t>
-      </w:r>
-      <w:r>
-        <w:rPr>
-          <w:rFonts w:ascii="Calibri" w:eastAsia="Times New Roman" w:hAnsi="Calibri" w:cs="Calibri"/>
-          <w:color w:val="1F497D"/>
-          <w:sz w:val="22"/>
-          <w:szCs w:val="22"/>
-          <w:lang w:eastAsia="en-US"/>
-        </w:rPr>
-        <w:t xml:space="preserve">Keep a row’s gap between the two rows. </w:t>
-      </w:r>
-      <w:r>
-        <w:rPr>
-          <w:rFonts w:ascii="Calibri" w:eastAsia="Times New Roman" w:hAnsi="Calibri" w:cs="Calibri"/>
-          <w:color w:val="1F497D"/>
-          <w:sz w:val="22"/>
-          <w:szCs w:val="22"/>
-          <w:lang w:eastAsia="en-US"/>
-        </w:rPr>
-        <w:t>Light up LED and move the row across the screen. The LED’s bounce from one end of the screen to the other and back.</w:t>
+        <w:t>Horizontal row 2 - Declare two variables for x, y position. Keep a row’s gap between the two rows. Light up LED and move the row across the screen. The LED’s bounce from one end of the screen to the other and back.</w:t>
       </w:r>
     </w:p>
     <w:p>
@@ -3240,6 +3350,7 @@
           <w:szCs w:val="22"/>
           <w:lang w:eastAsia="en-US"/>
         </w:rPr>
+        <w:lastRenderedPageBreak/>
         <w:t xml:space="preserve">The queens cupcake - </w:t>
       </w:r>
       <w:hyperlink r:id="rId47" w:history="1">
@@ -3348,7 +3459,6 @@
           <w:szCs w:val="22"/>
           <w:lang w:eastAsia="en-US"/>
         </w:rPr>
-        <w:lastRenderedPageBreak/>
         <w:t xml:space="preserve">What a mole - </w:t>
       </w:r>
       <w:hyperlink r:id="rId49" w:history="1">
@@ -4039,7 +4149,7 @@
           <w:lang w:eastAsia="en-US"/>
         </w:rPr>
       </w:pPr>
-      <w:bookmarkStart w:id="0" w:name="OLE_LINK1"/>
+      <w:bookmarkStart w:id="1" w:name="OLE_LINK1"/>
       <w:r>
         <w:rPr>
           <w:rFonts w:ascii="Calibri" w:eastAsia="Times New Roman" w:hAnsi="Calibri" w:cs="Calibri"/>
@@ -4712,6 +4822,7 @@
           <w:szCs w:val="22"/>
           <w:lang w:eastAsia="en-US"/>
         </w:rPr>
+        <w:lastRenderedPageBreak/>
         <w:t>LED, Potentiometer, Switch</w:t>
       </w:r>
     </w:p>
@@ -4764,7 +4875,6 @@
           <w:szCs w:val="22"/>
           <w:lang w:eastAsia="en-US"/>
         </w:rPr>
-        <w:lastRenderedPageBreak/>
         <w:t>NPN Transistor, Resistor, Motor</w:t>
       </w:r>
     </w:p>
@@ -5013,8 +5123,6 @@
           <w:lang w:eastAsia="en-US"/>
         </w:rPr>
       </w:pPr>
-      <w:bookmarkStart w:id="1" w:name="_GoBack"/>
-      <w:bookmarkEnd w:id="1"/>
     </w:p>
     <w:p>
       <w:pPr>
@@ -5621,7 +5729,7 @@
         </w:rPr>
       </w:pPr>
     </w:p>
-    <w:bookmarkEnd w:id="0"/>
+    <w:bookmarkEnd w:id="1"/>
     <w:p>
       <w:pPr>
         <w:spacing w:before="100" w:beforeAutospacing="1" w:after="100" w:afterAutospacing="1"/>

</xml_diff>